<commit_message>
Add backend for Dictionary flow
</commit_message>
<xml_diff>
--- a/docs/flow/dictionary-flow.docx
+++ b/docs/flow/dictionary-flow.docx
@@ -1743,39 +1743,6 @@
           <w:sz w:val="24"/>
         </w:rPr>
         <w:t>Код 200 – Изменение прошло успешно;</w:t>
-      </w:r>
-    </w:p>
-    <w:p>
-      <w:pPr>
-        <w:pStyle w:val="a3"/>
-        <w:numPr>
-          <w:ilvl w:val="1"/>
-          <w:numId w:val="5"/>
-        </w:numPr>
-        <w:spacing w:after="0" w:line="360" w:lineRule="auto"/>
-        <w:rPr>
-          <w:sz w:val="24"/>
-        </w:rPr>
-      </w:pPr>
-      <w:r>
-        <w:rPr>
-          <w:sz w:val="24"/>
-        </w:rPr>
-        <w:t xml:space="preserve">Код 400 – Введенные данные не </w:t>
-      </w:r>
-      <w:proofErr w:type="spellStart"/>
-      <w:r>
-        <w:rPr>
-          <w:sz w:val="24"/>
-        </w:rPr>
-        <w:t>валидны</w:t>
-      </w:r>
-      <w:proofErr w:type="spellEnd"/>
-      <w:r>
-        <w:rPr>
-          <w:sz w:val="24"/>
-        </w:rPr>
-        <w:t>;</w:t>
       </w:r>
     </w:p>
     <w:p>
@@ -4699,6 +4666,7 @@
   <w:style w:type="character" w:default="1" w:styleId="a0">
     <w:name w:val="Default Paragraph Font"/>
     <w:uiPriority w:val="1"/>
+    <w:semiHidden/>
     <w:unhideWhenUsed/>
   </w:style>
   <w:style w:type="table" w:default="1" w:styleId="a1">

</xml_diff>